<commit_message>
Set up the Google Maps API and have a JavaScript File Containing the maps function. Need to connect .csv file to node.js files
</commit_message>
<xml_diff>
--- a/GamePlan.docx
+++ b/GamePlan.docx
@@ -162,17 +162,32 @@
           <w:sz w:val="24"/>
           <w:szCs w:val="24"/>
         </w:rPr>
-        <w:t>Read the</w:t>
+        <w:t>Setup Google maps API key and SF Area by lat and long</w:t>
       </w:r>
       <w:bookmarkStart w:id="0" w:name="_GoBack"/>
       <w:bookmarkEnd w:id="0"/>
-      <w:r>
-        <w:rPr>
-          <w:rFonts w:ascii="Times New Roman" w:eastAsia="Times New Roman" w:hAnsi="Times New Roman" w:cs="Times New Roman"/>
-          <w:sz w:val="24"/>
-          <w:szCs w:val="24"/>
-        </w:rPr>
-        <w:t xml:space="preserve"> .csv file</w:t>
+    </w:p>
+    <w:p>
+      <w:pPr>
+        <w:pStyle w:val="ListParagraph"/>
+        <w:numPr>
+          <w:ilvl w:val="0"/>
+          <w:numId w:val="1"/>
+        </w:numPr>
+        <w:spacing w:before="100" w:beforeAutospacing="1" w:after="100" w:afterAutospacing="1" w:line="240" w:lineRule="auto"/>
+        <w:rPr>
+          <w:rFonts w:ascii="Times New Roman" w:eastAsia="Times New Roman" w:hAnsi="Times New Roman" w:cs="Times New Roman"/>
+          <w:sz w:val="24"/>
+          <w:szCs w:val="24"/>
+        </w:rPr>
+      </w:pPr>
+      <w:r>
+        <w:rPr>
+          <w:rFonts w:ascii="Times New Roman" w:eastAsia="Times New Roman" w:hAnsi="Times New Roman" w:cs="Times New Roman"/>
+          <w:sz w:val="24"/>
+          <w:szCs w:val="24"/>
+        </w:rPr>
+        <w:t>Read the .csv file</w:t>
       </w:r>
     </w:p>
     <w:p>

</xml_diff>